<commit_message>
Week 1 and 3 complete
</commit_message>
<xml_diff>
--- a/Kirks_Reflective_Log.docx
+++ b/Kirks_Reflective_Log.docx
@@ -8,11 +8,13 @@
         <w:jc w:val="center"/>
         <w:rPr>
           <w:rFonts w:ascii="Arial" w:hAnsi="Arial" w:cs="Arial"/>
-        </w:rPr>
-      </w:pPr>
-      <w:r>
-        <w:rPr>
-          <w:rFonts w:ascii="Arial" w:hAnsi="Arial" w:cs="Arial"/>
+          <w:lang w:val="fr-FR"/>
+        </w:rPr>
+      </w:pPr>
+      <w:r>
+        <w:rPr>
+          <w:rFonts w:ascii="Arial" w:hAnsi="Arial" w:cs="Arial"/>
+          <w:lang w:val="fr-FR"/>
         </w:rPr>
         <w:t>COMP-1871 REFLECTIVE LOG</w:t>
       </w:r>
@@ -23,22 +25,40 @@
         <w:jc w:val="center"/>
         <w:rPr>
           <w:rFonts w:ascii="Arial" w:hAnsi="Arial" w:cs="Arial"/>
-        </w:rPr>
-      </w:pPr>
-      <w:r>
-        <w:rPr>
-          <w:rFonts w:ascii="Arial" w:hAnsi="Arial" w:cs="Arial"/>
+          <w:lang w:val="fr-FR"/>
+        </w:rPr>
+      </w:pPr>
+      <w:r>
+        <w:rPr>
+          <w:rFonts w:ascii="Arial" w:hAnsi="Arial" w:cs="Arial"/>
+          <w:lang w:val="fr-FR"/>
         </w:rPr>
         <w:t>Kirk Hogden, 001115381</w:t>
       </w:r>
     </w:p>
     <w:p>
-      <w:r>
+      <w:pPr>
+        <w:rPr>
+          <w:lang w:val="fr-FR"/>
+        </w:rPr>
+      </w:pPr>
+      <w:r>
+        <w:rPr>
+          <w:lang w:val="fr-FR"/>
+        </w:rPr>
         <w:br w:type="page"/>
       </w:r>
     </w:p>
     <w:sdt>
       <w:sdtPr>
+        <w:rPr>
+          <w:rFonts w:asciiTheme="minorHAnsi" w:eastAsiaTheme="minorHAnsi" w:hAnsiTheme="minorHAnsi" w:cstheme="minorBidi"/>
+          <w:color w:val="auto"/>
+          <w:kern w:val="2"/>
+          <w:sz w:val="22"/>
+          <w:szCs w:val="22"/>
+          <w14:ligatures w14:val="standardContextual"/>
+        </w:rPr>
         <w:id w:val="1557581440"/>
         <w:docPartObj>
           <w:docPartGallery w:val="Table of Contents"/>
@@ -47,23 +67,23 @@
       </w:sdtPr>
       <w:sdtEndPr>
         <w:rPr>
-          <w:rFonts w:asciiTheme="minorHAnsi" w:eastAsiaTheme="minorHAnsi" w:hAnsiTheme="minorHAnsi" w:cstheme="minorBidi"/>
           <w:b/>
           <w:bCs/>
           <w:noProof/>
-          <w:color w:val="auto"/>
-          <w:kern w:val="2"/>
-          <w:sz w:val="22"/>
-          <w:szCs w:val="22"/>
-          <w14:ligatures w14:val="standardContextual"/>
         </w:rPr>
       </w:sdtEndPr>
       <w:sdtContent>
         <w:p>
           <w:pPr>
             <w:pStyle w:val="TOCHeading"/>
+            <w:rPr>
+              <w:lang w:val="fr-FR"/>
+            </w:rPr>
           </w:pPr>
           <w:r>
+            <w:rPr>
+              <w:lang w:val="fr-FR"/>
+            </w:rPr>
             <w:t>Contents</w:t>
           </w:r>
         </w:p>
@@ -806,15 +826,214 @@
     <w:p>
       <w:pPr>
         <w:pStyle w:val="Heading1"/>
+        <w:rPr>
+          <w:lang w:val="nl-NL"/>
+        </w:rPr>
       </w:pPr>
       <w:bookmarkStart w:id="0" w:name="_Toc162564995"/>
       <w:r>
+        <w:rPr>
+          <w:lang w:val="nl-NL"/>
+        </w:rPr>
         <w:lastRenderedPageBreak/>
         <w:t>Week 1</w:t>
       </w:r>
       <w:bookmarkEnd w:id="0"/>
     </w:p>
-    <w:p/>
+    <w:p>
+      <w:pPr>
+        <w:pStyle w:val="Heading2"/>
+      </w:pPr>
+      <w:r>
+        <w:t>Ambience</w:t>
+      </w:r>
+    </w:p>
+    <w:p>
+      <w:r>
+        <w:drawing>
+          <wp:inline distT="0" distB="0" distL="0" distR="0" wp14:anchorId="2EFB0661" wp14:editId="4049CBF2">
+            <wp:extent cx="5943600" cy="3342005"/>
+            <wp:effectExtent l="0" t="0" r="0" b="0"/>
+            <wp:docPr id="45905707" name="Picture 1" descr="A computer screen shot of a room&#10;&#10;Description automatically generated"/>
+            <wp:cNvGraphicFramePr>
+              <a:graphicFrameLocks xmlns:a="http://schemas.openxmlformats.org/drawingml/2006/main" noChangeAspect="1"/>
+            </wp:cNvGraphicFramePr>
+            <a:graphic xmlns:a="http://schemas.openxmlformats.org/drawingml/2006/main">
+              <a:graphicData uri="http://schemas.openxmlformats.org/drawingml/2006/picture">
+                <pic:pic xmlns:pic="http://schemas.openxmlformats.org/drawingml/2006/picture">
+                  <pic:nvPicPr>
+                    <pic:cNvPr id="45905707" name="Picture 1" descr="A computer screen shot of a room&#10;&#10;Description automatically generated"/>
+                    <pic:cNvPicPr/>
+                  </pic:nvPicPr>
+                  <pic:blipFill>
+                    <a:blip r:embed="rId5"/>
+                    <a:stretch>
+                      <a:fillRect/>
+                    </a:stretch>
+                  </pic:blipFill>
+                  <pic:spPr>
+                    <a:xfrm>
+                      <a:off x="0" y="0"/>
+                      <a:ext cx="5943600" cy="3342005"/>
+                    </a:xfrm>
+                    <a:prstGeom prst="rect">
+                      <a:avLst/>
+                    </a:prstGeom>
+                  </pic:spPr>
+                </pic:pic>
+              </a:graphicData>
+            </a:graphic>
+          </wp:inline>
+        </w:drawing>
+      </w:r>
+    </w:p>
+    <w:p>
+      <w:pPr>
+        <w:rPr>
+          <w:rFonts w:ascii="Arial" w:hAnsi="Arial" w:cs="Arial"/>
+        </w:rPr>
+      </w:pPr>
+      <w:r>
+        <w:rPr>
+          <w:rFonts w:ascii="Arial" w:hAnsi="Arial" w:cs="Arial"/>
+        </w:rPr>
+        <w:t>Aft</w:t>
+      </w:r>
+      <w:r>
+        <w:rPr>
+          <w:rFonts w:ascii="Arial" w:hAnsi="Arial" w:cs="Arial"/>
+        </w:rPr>
+        <w:t>er getting comfortable with the attenuation system, I discovered that audio game objects don’t have to strictly have to use spheres unlike in Unity. Using the box shape for the inner/outer radius attenuation settings, it helped me to prepare sounds related to ambience. When giving ambience to the engine room, I was able to fit the whole box radius into the room to make sure the player only hears those sounds when in that area.</w:t>
+      </w:r>
+    </w:p>
+    <w:p>
+      <w:pPr>
+        <w:pStyle w:val="Heading2"/>
+      </w:pPr>
+      <w:r>
+        <w:t>Game Analysis</w:t>
+      </w:r>
+    </w:p>
+    <w:p>
+      <w:pPr>
+        <w:rPr>
+          <w:rFonts w:ascii="Arial" w:hAnsi="Arial" w:cs="Arial"/>
+        </w:rPr>
+      </w:pPr>
+      <w:r>
+        <w:rPr>
+          <w:rFonts w:ascii="Arial" w:hAnsi="Arial" w:cs="Arial"/>
+        </w:rPr>
+        <w:t>Bomberman 64 was my chosen game because the limitations of audio in older game titles.</w:t>
+      </w:r>
+      <w:r>
+        <w:rPr>
+          <w:rFonts w:ascii="Arial" w:hAnsi="Arial" w:cs="Arial"/>
+        </w:rPr>
+        <w:t xml:space="preserve"> When filling in the descriptions, I explained short summaries of the purposes for why those sounds were playing, as to show what they indicate towards the player.</w:t>
+      </w:r>
+    </w:p>
+    <w:p>
+      <w:pPr>
+        <w:pStyle w:val="Heading2"/>
+      </w:pPr>
+      <w:r>
+        <w:lastRenderedPageBreak/>
+        <w:t>Challenges</w:t>
+      </w:r>
+    </w:p>
+    <w:p>
+      <w:pPr>
+        <w:rPr>
+          <w:rFonts w:ascii="Arial" w:hAnsi="Arial" w:cs="Arial"/>
+        </w:rPr>
+      </w:pPr>
+      <w:r>
+        <w:rPr>
+          <w:rFonts w:ascii="Arial" w:hAnsi="Arial" w:cs="Arial"/>
+        </w:rPr>
+        <w:t>Transferring from Unity to Unreal took a while to get familiar with. How both game engines approach sound are different. Instead of creating a audio source and applying a sound clip to it, Unreal Engine has each sound file contain their own properties. Once I started to understand how to use the tools Unreal Engine provides, I was then able to apply sound settings with ease.</w:t>
+      </w:r>
+    </w:p>
+    <w:p>
+      <w:pPr>
+        <w:rPr>
+          <w:rFonts w:ascii="Arial" w:hAnsi="Arial" w:cs="Arial"/>
+        </w:rPr>
+      </w:pPr>
+      <w:r>
+        <w:rPr>
+          <w:rFonts w:ascii="Arial" w:hAnsi="Arial" w:cs="Arial"/>
+        </w:rPr>
+        <w:drawing>
+          <wp:inline distT="0" distB="0" distL="0" distR="0" wp14:anchorId="0C783D9A" wp14:editId="21215071">
+            <wp:extent cx="5943600" cy="3342005"/>
+            <wp:effectExtent l="0" t="0" r="0" b="0"/>
+            <wp:docPr id="590411750" name="Picture 1" descr="A screenshot of a computer&#10;&#10;Description automatically generated"/>
+            <wp:cNvGraphicFramePr>
+              <a:graphicFrameLocks xmlns:a="http://schemas.openxmlformats.org/drawingml/2006/main" noChangeAspect="1"/>
+            </wp:cNvGraphicFramePr>
+            <a:graphic xmlns:a="http://schemas.openxmlformats.org/drawingml/2006/main">
+              <a:graphicData uri="http://schemas.openxmlformats.org/drawingml/2006/picture">
+                <pic:pic xmlns:pic="http://schemas.openxmlformats.org/drawingml/2006/picture">
+                  <pic:nvPicPr>
+                    <pic:cNvPr id="590411750" name="Picture 1" descr="A screenshot of a computer&#10;&#10;Description automatically generated"/>
+                    <pic:cNvPicPr/>
+                  </pic:nvPicPr>
+                  <pic:blipFill>
+                    <a:blip r:embed="rId6"/>
+                    <a:stretch>
+                      <a:fillRect/>
+                    </a:stretch>
+                  </pic:blipFill>
+                  <pic:spPr>
+                    <a:xfrm>
+                      <a:off x="0" y="0"/>
+                      <a:ext cx="5943600" cy="3342005"/>
+                    </a:xfrm>
+                    <a:prstGeom prst="rect">
+                      <a:avLst/>
+                    </a:prstGeom>
+                  </pic:spPr>
+                </pic:pic>
+              </a:graphicData>
+            </a:graphic>
+          </wp:inline>
+        </w:drawing>
+      </w:r>
+    </w:p>
+    <w:p>
+      <w:pPr>
+        <w:rPr>
+          <w:rFonts w:ascii="Arial" w:hAnsi="Arial" w:cs="Arial"/>
+        </w:rPr>
+      </w:pPr>
+      <w:r>
+        <w:rPr>
+          <w:rFonts w:ascii="Arial" w:hAnsi="Arial" w:cs="Arial"/>
+        </w:rPr>
+        <w:t>This would also by my first time coding through event graphs. While it felt intimidating at first, the lab tasks helped me understand how to get specified audio clips to play when an event is called.</w:t>
+      </w:r>
+      <w:r>
+        <w:rPr>
+          <w:rFonts w:ascii="Arial" w:hAnsi="Arial" w:cs="Arial"/>
+        </w:rPr>
+        <w:t xml:space="preserve"> Reading the name of the nodes and understanding the concept that instructions run through node whiles helped me figure out what to do with the PlaySound2D node.</w:t>
+      </w:r>
+    </w:p>
+    <w:p>
+      <w:pPr>
+        <w:rPr>
+          <w:rFonts w:ascii="Arial" w:hAnsi="Arial" w:cs="Arial"/>
+        </w:rPr>
+      </w:pPr>
+      <w:r>
+        <w:rPr>
+          <w:rFonts w:ascii="Arial" w:hAnsi="Arial" w:cs="Arial"/>
+        </w:rPr>
+        <w:t>The chosen gameplay of Bomberman 64 contained many sound queues happening all at the same time. This proved difficult to keep up with, however it allowed for more sounds to record in a short span of time.</w:t>
+      </w:r>
+    </w:p>
     <w:p>
       <w:r>
         <w:br w:type="page"/>
@@ -823,68 +1042,148 @@
     <w:p>
       <w:pPr>
         <w:pStyle w:val="Heading1"/>
+        <w:rPr>
+          <w:lang w:val="nl-NL"/>
+        </w:rPr>
       </w:pPr>
       <w:bookmarkStart w:id="1" w:name="_Toc162564996"/>
       <w:r>
+        <w:rPr>
+          <w:lang w:val="nl-NL"/>
+        </w:rPr>
         <w:lastRenderedPageBreak/>
         <w:t>Week 2</w:t>
       </w:r>
       <w:bookmarkEnd w:id="1"/>
     </w:p>
-    <w:p/>
-    <w:p>
-      <w:r>
+    <w:p>
+      <w:pPr>
+        <w:rPr>
+          <w:lang w:val="nl-NL"/>
+        </w:rPr>
+      </w:pPr>
+    </w:p>
+    <w:p>
+      <w:pPr>
+        <w:rPr>
+          <w:lang w:val="nl-NL"/>
+        </w:rPr>
+      </w:pPr>
+      <w:r>
+        <w:rPr>
+          <w:lang w:val="nl-NL"/>
+        </w:rPr>
         <w:br w:type="page"/>
       </w:r>
     </w:p>
     <w:p>
       <w:pPr>
         <w:pStyle w:val="Heading1"/>
+        <w:rPr>
+          <w:lang w:val="nl-NL"/>
+        </w:rPr>
       </w:pPr>
       <w:bookmarkStart w:id="2" w:name="_Toc162564997"/>
       <w:r>
+        <w:rPr>
+          <w:lang w:val="nl-NL"/>
+        </w:rPr>
         <w:lastRenderedPageBreak/>
         <w:t>Week 3</w:t>
       </w:r>
       <w:bookmarkEnd w:id="2"/>
     </w:p>
-    <w:p/>
-    <w:p>
-      <w:r>
+    <w:p>
+      <w:pPr>
+        <w:rPr>
+          <w:lang w:val="nl-NL"/>
+        </w:rPr>
+      </w:pPr>
+    </w:p>
+    <w:p>
+      <w:pPr>
+        <w:rPr>
+          <w:lang w:val="nl-NL"/>
+        </w:rPr>
+      </w:pPr>
+      <w:r>
+        <w:rPr>
+          <w:lang w:val="nl-NL"/>
+        </w:rPr>
         <w:br w:type="page"/>
       </w:r>
     </w:p>
     <w:p>
       <w:pPr>
         <w:pStyle w:val="Heading1"/>
+        <w:rPr>
+          <w:lang w:val="nl-NL"/>
+        </w:rPr>
       </w:pPr>
       <w:bookmarkStart w:id="3" w:name="_Toc162564998"/>
       <w:r>
+        <w:rPr>
+          <w:lang w:val="nl-NL"/>
+        </w:rPr>
         <w:lastRenderedPageBreak/>
         <w:t>Week 4</w:t>
       </w:r>
       <w:bookmarkEnd w:id="3"/>
     </w:p>
-    <w:p/>
-    <w:p>
-      <w:r>
+    <w:p>
+      <w:pPr>
+        <w:rPr>
+          <w:lang w:val="nl-NL"/>
+        </w:rPr>
+      </w:pPr>
+    </w:p>
+    <w:p>
+      <w:pPr>
+        <w:rPr>
+          <w:lang w:val="nl-NL"/>
+        </w:rPr>
+      </w:pPr>
+      <w:r>
+        <w:rPr>
+          <w:lang w:val="nl-NL"/>
+        </w:rPr>
         <w:br w:type="page"/>
       </w:r>
     </w:p>
     <w:p>
       <w:pPr>
         <w:pStyle w:val="Heading1"/>
+        <w:rPr>
+          <w:lang w:val="nl-NL"/>
+        </w:rPr>
       </w:pPr>
       <w:bookmarkStart w:id="4" w:name="_Toc162564999"/>
       <w:r>
+        <w:rPr>
+          <w:lang w:val="nl-NL"/>
+        </w:rPr>
         <w:lastRenderedPageBreak/>
         <w:t>Week 5</w:t>
       </w:r>
       <w:bookmarkEnd w:id="4"/>
     </w:p>
-    <w:p/>
-    <w:p>
-      <w:r>
+    <w:p>
+      <w:pPr>
+        <w:rPr>
+          <w:lang w:val="nl-NL"/>
+        </w:rPr>
+      </w:pPr>
+    </w:p>
+    <w:p>
+      <w:pPr>
+        <w:rPr>
+          <w:lang w:val="nl-NL"/>
+        </w:rPr>
+      </w:pPr>
+      <w:r>
+        <w:rPr>
+          <w:lang w:val="nl-NL"/>
+        </w:rPr>
         <w:br w:type="page"/>
       </w:r>
     </w:p>
@@ -943,20 +1242,18 @@
     <w:bookmarkStart w:id="8" w:name="_Toc162565003" w:displacedByCustomXml="next"/>
     <w:sdt>
       <w:sdtPr>
+        <w:rPr>
+          <w:rFonts w:asciiTheme="minorHAnsi" w:eastAsiaTheme="minorHAnsi" w:hAnsiTheme="minorHAnsi" w:cstheme="minorBidi"/>
+          <w:color w:val="auto"/>
+          <w:sz w:val="22"/>
+          <w:szCs w:val="22"/>
+        </w:rPr>
         <w:id w:val="-1416855122"/>
         <w:docPartObj>
           <w:docPartGallery w:val="Bibliographies"/>
           <w:docPartUnique/>
         </w:docPartObj>
       </w:sdtPr>
-      <w:sdtEndPr>
-        <w:rPr>
-          <w:rFonts w:asciiTheme="minorHAnsi" w:eastAsiaTheme="minorHAnsi" w:hAnsiTheme="minorHAnsi" w:cstheme="minorBidi"/>
-          <w:color w:val="auto"/>
-          <w:sz w:val="22"/>
-          <w:szCs w:val="22"/>
-        </w:rPr>
-      </w:sdtEndPr>
       <w:sdtContent>
         <w:p>
           <w:pPr>
@@ -1020,6 +1317,242 @@
       </w:r>
       <w:bookmarkEnd w:id="9"/>
     </w:p>
+    <w:p>
+      <w:pPr>
+        <w:rPr>
+          <w:rFonts w:ascii="Arial" w:hAnsi="Arial" w:cs="Arial"/>
+        </w:rPr>
+      </w:pPr>
+      <w:r>
+        <w:rPr>
+          <w:rFonts w:ascii="Arial" w:hAnsi="Arial" w:cs="Arial"/>
+        </w:rPr>
+        <w:t>Health pickup, Freesound.org, October 28</w:t>
+      </w:r>
+      <w:r>
+        <w:rPr>
+          <w:rFonts w:ascii="Arial" w:hAnsi="Arial" w:cs="Arial"/>
+          <w:vertAlign w:val="superscript"/>
+        </w:rPr>
+        <w:t>th</w:t>
+      </w:r>
+      <w:r>
+        <w:rPr>
+          <w:rFonts w:ascii="Arial" w:hAnsi="Arial" w:cs="Arial"/>
+        </w:rPr>
+        <w:t xml:space="preserve"> 2013, </w:t>
+      </w:r>
+      <w:hyperlink r:id="rId7" w:history="1">
+        <w:r>
+          <w:rPr>
+            <w:rStyle w:val="Hyperlink"/>
+            <w:rFonts w:ascii="Arial" w:hAnsi="Arial" w:cs="Arial"/>
+          </w:rPr>
+          <w:t>https://freesound.org/people/juancamiloorjuela/sounds/204318/</w:t>
+        </w:r>
+      </w:hyperlink>
+      <w:r>
+        <w:rPr>
+          <w:rFonts w:ascii="Arial" w:hAnsi="Arial" w:cs="Arial"/>
+        </w:rPr>
+        <w:t xml:space="preserve"> </w:t>
+      </w:r>
+    </w:p>
+    <w:p>
+      <w:pPr>
+        <w:rPr>
+          <w:rFonts w:ascii="Arial" w:hAnsi="Arial" w:cs="Arial"/>
+        </w:rPr>
+      </w:pPr>
+      <w:r>
+        <w:rPr>
+          <w:rFonts w:ascii="Arial" w:hAnsi="Arial" w:cs="Arial"/>
+        </w:rPr>
+        <w:t>Ammo pickup, Freesound.org, October 10</w:t>
+      </w:r>
+      <w:r>
+        <w:rPr>
+          <w:rFonts w:ascii="Arial" w:hAnsi="Arial" w:cs="Arial"/>
+          <w:vertAlign w:val="superscript"/>
+        </w:rPr>
+        <w:t>th</w:t>
+      </w:r>
+      <w:r>
+        <w:rPr>
+          <w:rFonts w:ascii="Arial" w:hAnsi="Arial" w:cs="Arial"/>
+        </w:rPr>
+        <w:t xml:space="preserve"> 2022, </w:t>
+      </w:r>
+      <w:hyperlink r:id="rId8" w:history="1">
+        <w:r>
+          <w:rPr>
+            <w:rStyle w:val="Hyperlink"/>
+            <w:rFonts w:ascii="Arial" w:hAnsi="Arial" w:cs="Arial"/>
+          </w:rPr>
+          <w:t>https://freesound.org/people/BBBBilly/sounds/653032/</w:t>
+        </w:r>
+      </w:hyperlink>
+      <w:r>
+        <w:rPr>
+          <w:rFonts w:ascii="Arial" w:hAnsi="Arial" w:cs="Arial"/>
+        </w:rPr>
+        <w:t xml:space="preserve"> </w:t>
+      </w:r>
+    </w:p>
+    <w:p>
+      <w:pPr>
+        <w:rPr>
+          <w:rStyle w:val="Hyperlink"/>
+          <w:rFonts w:ascii="Arial" w:hAnsi="Arial" w:cs="Arial"/>
+        </w:rPr>
+      </w:pPr>
+      <w:r>
+        <w:rPr>
+          <w:rFonts w:ascii="Arial" w:hAnsi="Arial" w:cs="Arial"/>
+        </w:rPr>
+        <w:t>Computer Console, Freesound.org, November 11</w:t>
+      </w:r>
+      <w:r>
+        <w:rPr>
+          <w:rFonts w:ascii="Arial" w:hAnsi="Arial" w:cs="Arial"/>
+          <w:vertAlign w:val="superscript"/>
+        </w:rPr>
+        <w:t>th</w:t>
+      </w:r>
+      <w:r>
+        <w:rPr>
+          <w:rFonts w:ascii="Arial" w:hAnsi="Arial" w:cs="Arial"/>
+        </w:rPr>
+        <w:t xml:space="preserve"> 2020, </w:t>
+      </w:r>
+      <w:hyperlink r:id="rId9" w:history="1">
+        <w:r>
+          <w:rPr>
+            <w:rStyle w:val="Hyperlink"/>
+            <w:rFonts w:ascii="Arial" w:hAnsi="Arial" w:cs="Arial"/>
+          </w:rPr>
+          <w:t>https://freesound.org/people/unfa/sounds/543968/</w:t>
+        </w:r>
+      </w:hyperlink>
+    </w:p>
+    <w:p>
+      <w:pPr>
+        <w:rPr>
+          <w:rFonts w:ascii="Arial" w:hAnsi="Arial" w:cs="Arial"/>
+        </w:rPr>
+      </w:pPr>
+      <w:r>
+        <w:rPr>
+          <w:rFonts w:ascii="Arial" w:hAnsi="Arial" w:cs="Arial"/>
+        </w:rPr>
+        <w:t>Engine Room, Freesound.org, January 15</w:t>
+      </w:r>
+      <w:r>
+        <w:rPr>
+          <w:rFonts w:ascii="Arial" w:hAnsi="Arial" w:cs="Arial"/>
+          <w:vertAlign w:val="superscript"/>
+        </w:rPr>
+        <w:t>th</w:t>
+      </w:r>
+      <w:r>
+        <w:rPr>
+          <w:rFonts w:ascii="Arial" w:hAnsi="Arial" w:cs="Arial"/>
+        </w:rPr>
+        <w:t xml:space="preserve"> 2021, </w:t>
+      </w:r>
+      <w:hyperlink r:id="rId10" w:history="1">
+        <w:r>
+          <w:rPr>
+            <w:rStyle w:val="Hyperlink"/>
+            <w:rFonts w:ascii="Arial" w:hAnsi="Arial" w:cs="Arial"/>
+          </w:rPr>
+          <w:t>https://freesound.org/people/FiveBrosStopMosYT/sounds/554414/</w:t>
+        </w:r>
+      </w:hyperlink>
+      <w:r>
+        <w:rPr>
+          <w:rFonts w:ascii="Arial" w:hAnsi="Arial" w:cs="Arial"/>
+        </w:rPr>
+        <w:t xml:space="preserve"> </w:t>
+      </w:r>
+    </w:p>
+    <w:p>
+      <w:pPr>
+        <w:rPr>
+          <w:rFonts w:ascii="Arial" w:hAnsi="Arial" w:cs="Arial"/>
+        </w:rPr>
+      </w:pPr>
+      <w:r>
+        <w:rPr>
+          <w:rFonts w:ascii="Arial" w:hAnsi="Arial" w:cs="Arial"/>
+        </w:rPr>
+        <w:t>Water Tank, Freesound.org, March 23</w:t>
+      </w:r>
+      <w:r>
+        <w:rPr>
+          <w:rFonts w:ascii="Arial" w:hAnsi="Arial" w:cs="Arial"/>
+          <w:vertAlign w:val="superscript"/>
+        </w:rPr>
+        <w:t>rd</w:t>
+      </w:r>
+      <w:r>
+        <w:rPr>
+          <w:rFonts w:ascii="Arial" w:hAnsi="Arial" w:cs="Arial"/>
+        </w:rPr>
+        <w:t xml:space="preserve"> 2021, </w:t>
+      </w:r>
+      <w:hyperlink r:id="rId11" w:history="1">
+        <w:r>
+          <w:rPr>
+            <w:rStyle w:val="Hyperlink"/>
+            <w:rFonts w:ascii="Arial" w:hAnsi="Arial" w:cs="Arial"/>
+          </w:rPr>
+          <w:t>https://freesound.org/people/titi2/sounds/564426/</w:t>
+        </w:r>
+      </w:hyperlink>
+    </w:p>
+    <w:p>
+      <w:pPr>
+        <w:rPr>
+          <w:rFonts w:ascii="Arial" w:hAnsi="Arial" w:cs="Arial"/>
+        </w:rPr>
+      </w:pPr>
+      <w:r>
+        <w:rPr>
+          <w:rFonts w:ascii="Arial" w:hAnsi="Arial" w:cs="Arial"/>
+        </w:rPr>
+        <w:t>Steam Pipe, Freesound.org, July 5</w:t>
+      </w:r>
+      <w:r>
+        <w:rPr>
+          <w:rFonts w:ascii="Arial" w:hAnsi="Arial" w:cs="Arial"/>
+          <w:vertAlign w:val="superscript"/>
+        </w:rPr>
+        <w:t>th</w:t>
+      </w:r>
+      <w:r>
+        <w:rPr>
+          <w:rFonts w:ascii="Arial" w:hAnsi="Arial" w:cs="Arial"/>
+        </w:rPr>
+        <w:t xml:space="preserve"> 2015, </w:t>
+      </w:r>
+      <w:hyperlink r:id="rId12" w:history="1">
+        <w:r>
+          <w:rPr>
+            <w:rStyle w:val="Hyperlink"/>
+            <w:rFonts w:ascii="Arial" w:hAnsi="Arial" w:cs="Arial"/>
+          </w:rPr>
+          <w:t>https://freesound.org/people/visions68/sounds/278999/</w:t>
+        </w:r>
+      </w:hyperlink>
+      <w:r>
+        <w:rPr>
+          <w:rFonts w:ascii="Arial" w:hAnsi="Arial" w:cs="Arial"/>
+        </w:rPr>
+        <w:t xml:space="preserve"> </w:t>
+      </w:r>
+    </w:p>
+    <w:p/>
     <w:sectPr>
       <w:pgSz w:w="12240" w:h="15840"/>
       <w:pgMar w:top="1440" w:right="1440" w:bottom="1440" w:left="1440" w:header="720" w:footer="720" w:gutter="0"/>
@@ -1045,7 +1578,7 @@
     </w:rPrDefault>
     <w:pPrDefault>
       <w:pPr>
-        <w:spacing w:after="160" w:line="259" w:lineRule="auto"/>
+        <w:spacing w:after="160" w:line="480" w:lineRule="auto"/>
       </w:pPr>
     </w:pPrDefault>
   </w:docDefaults>
@@ -1458,7 +1991,6 @@
     <w:next w:val="Normal"/>
     <w:link w:val="Heading2Char"/>
     <w:uiPriority w:val="9"/>
-    <w:semiHidden/>
     <w:unhideWhenUsed/>
     <w:qFormat/>
     <w:rsid w:val="00D60CC3"/>
@@ -1675,7 +2207,6 @@
     <w:basedOn w:val="DefaultParagraphFont"/>
     <w:link w:val="Heading2"/>
     <w:uiPriority w:val="9"/>
-    <w:semiHidden/>
     <w:rsid w:val="00D60CC3"/>
     <w:rPr>
       <w:rFonts w:asciiTheme="majorHAnsi" w:eastAsiaTheme="majorEastAsia" w:hAnsiTheme="majorHAnsi" w:cstheme="majorBidi"/>
@@ -1986,6 +2517,18 @@
     <w:rsid w:val="00CC61CA"/>
     <w:rPr>
       <w:color w:val="467886" w:themeColor="hyperlink"/>
+      <w:u w:val="single"/>
+    </w:rPr>
+  </w:style>
+  <w:style w:type="character" w:styleId="FollowedHyperlink">
+    <w:name w:val="FollowedHyperlink"/>
+    <w:basedOn w:val="DefaultParagraphFont"/>
+    <w:uiPriority w:val="99"/>
+    <w:semiHidden/>
+    <w:unhideWhenUsed/>
+    <w:rsid w:val="00BD2BA4"/>
+    <w:rPr>
+      <w:color w:val="96607D" w:themeColor="followedHyperlink"/>
       <w:u w:val="single"/>
     </w:rPr>
   </w:style>

</xml_diff>